<commit_message>
check in version 1.0
Signed-off-by: markgisi <mark_gisi@yahoo.com>
</commit_message>
<xml_diff>
--- a/Guide/1.0/OpenChainSecurityAssuranceGuide.1.0-2021a.docx
+++ b/Guide/1.0/OpenChainSecurityAssuranceGuide.1.0-2021a.docx
@@ -2063,7 +2063,13 @@
         <w:rPr>
           <w:lang w:val="en-US"/>
         </w:rPr>
-        <w:t>As a natural next step i</w:t>
+        <w:t>A</w:t>
+      </w:r>
+      <w:r>
+        <w:rPr>
+          <w:lang w:val="en-US"/>
+        </w:rPr>
+        <w:t xml:space="preserve"> natural next step i</w:t>
       </w:r>
       <w:r>
         <w:rPr>
@@ -2099,49 +2105,213 @@
         <w:rPr>
           <w:lang w:val="en-US"/>
         </w:rPr>
-        <w:t xml:space="preserve"> of establishing trust in </w:t>
-      </w:r>
+        <w:t xml:space="preserve"> </w:t>
+      </w:r>
+      <w:r>
+        <w:rPr>
+          <w:lang w:val="en-US"/>
+        </w:rPr>
+        <w:t>was to</w:t>
+      </w:r>
+      <w:r>
+        <w:rPr>
+          <w:lang w:val="en-US"/>
+        </w:rPr>
+        <w:t xml:space="preserve"> </w:t>
+      </w:r>
+      <w:r>
+        <w:rPr>
+          <w:lang w:val="en-US"/>
+        </w:rPr>
+        <w:t>develop</w:t>
+      </w:r>
+      <w:r>
+        <w:rPr>
+          <w:lang w:val="en-US"/>
+        </w:rPr>
+        <w:t xml:space="preserve"> </w:t>
+      </w:r>
+      <w:r>
+        <w:rPr>
+          <w:lang w:val="en-US"/>
+        </w:rPr>
+        <w:t>a</w:t>
+      </w:r>
+      <w:r>
+        <w:rPr>
+          <w:lang w:val="en-US"/>
+        </w:rPr>
+        <w:t xml:space="preserve"> guide to identify</w:t>
+      </w:r>
+      <w:r>
+        <w:rPr>
+          <w:lang w:val="en-US"/>
+        </w:rPr>
+        <w:t xml:space="preserve"> </w:t>
+      </w:r>
+      <w:r>
+        <w:rPr>
+          <w:lang w:val="en-US"/>
+        </w:rPr>
+        <w:t xml:space="preserve">and </w:t>
+      </w:r>
+      <w:r>
+        <w:rPr>
+          <w:lang w:val="en-US"/>
+        </w:rPr>
+        <w:t>present</w:t>
+      </w:r>
+      <w:r>
+        <w:rPr>
+          <w:lang w:val="en-US"/>
+        </w:rPr>
+        <w:t xml:space="preserve"> </w:t>
+      </w:r>
+      <w:r>
+        <w:rPr>
+          <w:lang w:val="en-US"/>
+        </w:rPr>
+        <w:t>the</w:t>
+      </w:r>
+      <w:r>
+        <w:rPr>
+          <w:lang w:val="en-US"/>
+        </w:rPr>
+        <w:t xml:space="preserve"> minimum </w:t>
+      </w:r>
+      <w:r>
+        <w:rPr>
+          <w:lang w:val="en-US"/>
+        </w:rPr>
+        <w:t xml:space="preserve">core </w:t>
+      </w:r>
+      <w:r>
+        <w:rPr>
+          <w:lang w:val="en-US"/>
+        </w:rPr>
+        <w:t xml:space="preserve">set of </w:t>
+      </w:r>
+      <w:r>
+        <w:rPr>
+          <w:lang w:val="en-US"/>
+        </w:rPr>
+        <w:t xml:space="preserve">requirements </w:t>
+      </w:r>
+      <w:r>
+        <w:rPr>
+          <w:lang w:val="en-US"/>
+        </w:rPr>
+        <w:t>every</w:t>
+      </w:r>
+      <w:r>
+        <w:rPr>
+          <w:lang w:val="en-US"/>
+        </w:rPr>
+        <w:t xml:space="preserve"> </w:t>
+      </w:r>
+      <w:r>
+        <w:rPr>
+          <w:lang w:val="en-US"/>
+        </w:rPr>
+        <w:t>Security Assurance</w:t>
+      </w:r>
+      <w:r>
+        <w:rPr>
+          <w:lang w:val="en-US"/>
+        </w:rPr>
+        <w:t xml:space="preserve"> program</w:t>
+      </w:r>
+      <w:r>
+        <w:rPr>
+          <w:lang w:val="en-US"/>
+        </w:rPr>
+        <w:t xml:space="preserve"> </w:t>
+      </w:r>
+      <w:r>
+        <w:rPr>
+          <w:lang w:val="en-US"/>
+        </w:rPr>
+        <w:t>should</w:t>
+      </w:r>
+      <w:r>
+        <w:rPr>
+          <w:lang w:val="en-US"/>
+        </w:rPr>
+        <w:t xml:space="preserve"> satisfy</w:t>
+      </w:r>
+      <w:r>
+        <w:rPr>
+          <w:lang w:val="en-US"/>
+        </w:rPr>
+        <w:t xml:space="preserve"> with </w:t>
+      </w:r>
+      <w:r>
+        <w:rPr>
+          <w:lang w:val="en-US"/>
+        </w:rPr>
+        <w:t>respect</w:t>
+      </w:r>
+      <w:r>
+        <w:rPr>
+          <w:lang w:val="en-US"/>
+        </w:rPr>
+        <w:t xml:space="preserve"> to </w:t>
+      </w:r>
+      <w:r>
+        <w:rPr>
+          <w:lang w:val="en-US"/>
+        </w:rPr>
+        <w:t>the use</w:t>
+      </w:r>
+      <w:r>
+        <w:rPr>
+          <w:lang w:val="en-US"/>
+        </w:rPr>
+        <w:t xml:space="preserve"> of </w:t>
+      </w:r>
+      <w:proofErr w:type="gramStart"/>
       <w:r>
         <w:rPr>
           <w:lang w:val="en-US"/>
         </w:rPr>
         <w:t>Open Source</w:t>
       </w:r>
-      <w:r>
-        <w:rPr>
-          <w:lang w:val="en-US"/>
-        </w:rPr>
-        <w:t>, t</w:t>
-      </w:r>
-      <w:r>
-        <w:rPr>
-          <w:lang w:val="en-US"/>
-        </w:rPr>
-        <w:t xml:space="preserve">he working group </w:t>
-      </w:r>
-      <w:r>
-        <w:rPr>
-          <w:lang w:val="en-US"/>
-        </w:rPr>
-        <w:t>develop</w:t>
-      </w:r>
-      <w:r>
-        <w:rPr>
-          <w:lang w:val="en-US"/>
-        </w:rPr>
-        <w:t xml:space="preserve">ed </w:t>
-      </w:r>
-      <w:r>
-        <w:rPr>
-          <w:lang w:val="en-US"/>
-        </w:rPr>
-        <w:t>this</w:t>
-      </w:r>
-      <w:r>
-        <w:rPr>
-          <w:lang w:val="en-US"/>
-        </w:rPr>
-        <w:t xml:space="preserve"> guide to identify</w:t>
+      <w:proofErr w:type="gramEnd"/>
+      <w:r>
+        <w:rPr>
+          <w:lang w:val="en-US"/>
+        </w:rPr>
+        <w:t xml:space="preserve"> software. </w:t>
+      </w:r>
+      <w:r>
+        <w:rPr>
+          <w:lang w:val="en-US"/>
+        </w:rPr>
+        <w:t xml:space="preserve">Initially the </w:t>
+      </w:r>
+      <w:r>
+        <w:rPr>
+          <w:lang w:val="en-US"/>
+        </w:rPr>
+        <w:t>scope</w:t>
+      </w:r>
+      <w:r>
+        <w:rPr>
+          <w:lang w:val="en-US"/>
+        </w:rPr>
+        <w:t xml:space="preserve"> is limited to ensuring that an organization vets </w:t>
+      </w:r>
+      <w:r>
+        <w:rPr>
+          <w:lang w:val="en-US"/>
+        </w:rPr>
+        <w:t>the Open</w:t>
+      </w:r>
+      <w:r>
+        <w:rPr>
+          <w:lang w:val="en-US"/>
+        </w:rPr>
+        <w:t xml:space="preserve"> Source</w:t>
       </w:r>
       <w:r>
         <w:rPr>
@@ -2149,18 +2319,14 @@
         </w:rPr>
         <w:t xml:space="preserve"> </w:t>
       </w:r>
-      <w:r>
-        <w:rPr>
-          <w:lang w:val="en-US"/>
-        </w:rPr>
-        <w:t xml:space="preserve">and </w:t>
-      </w:r>
-      <w:r>
-        <w:rPr>
-          <w:lang w:val="en-US"/>
-        </w:rPr>
-        <w:t>describe</w:t>
-      </w:r>
+      <w:proofErr w:type="gramStart"/>
+      <w:r>
+        <w:rPr>
+          <w:lang w:val="en-US"/>
+        </w:rPr>
+        <w:t>with regard to</w:t>
+      </w:r>
+      <w:proofErr w:type="gramEnd"/>
       <w:r>
         <w:rPr>
           <w:lang w:val="en-US"/>
@@ -2171,37 +2337,108 @@
         <w:rPr>
           <w:lang w:val="en-US"/>
         </w:rPr>
-        <w:t>the</w:t>
-      </w:r>
-      <w:r>
-        <w:rPr>
-          <w:lang w:val="en-US"/>
-        </w:rPr>
-        <w:t xml:space="preserve"> minimum </w:t>
-      </w:r>
-      <w:r>
-        <w:rPr>
-          <w:lang w:val="en-US"/>
-        </w:rPr>
-        <w:t xml:space="preserve">core </w:t>
-      </w:r>
-      <w:r>
-        <w:rPr>
-          <w:lang w:val="en-US"/>
-        </w:rPr>
-        <w:t xml:space="preserve">set of </w:t>
-      </w:r>
-      <w:r>
-        <w:rPr>
-          <w:lang w:val="en-US"/>
-        </w:rPr>
-        <w:t xml:space="preserve">requirements </w:t>
-      </w:r>
-      <w:r>
-        <w:rPr>
-          <w:lang w:val="en-US"/>
-        </w:rPr>
-        <w:t>that</w:t>
+        <w:t>known</w:t>
+      </w:r>
+      <w:r>
+        <w:rPr>
+          <w:lang w:val="en-US"/>
+        </w:rPr>
+        <w:t xml:space="preserve"> publicly available security vulnerability issues (e.g., CVEs, </w:t>
+      </w:r>
+      <w:proofErr w:type="spellStart"/>
+      <w:r>
+        <w:rPr>
+          <w:lang w:val="en-US"/>
+        </w:rPr>
+        <w:t>github</w:t>
+      </w:r>
+      <w:proofErr w:type="spellEnd"/>
+      <w:r>
+        <w:rPr>
+          <w:lang w:val="en-US"/>
+        </w:rPr>
+        <w:t xml:space="preserve"> dependency alerts, package manager </w:t>
+      </w:r>
+      <w:r>
+        <w:rPr>
+          <w:lang w:val="en-US"/>
+        </w:rPr>
+        <w:t>alerts</w:t>
+      </w:r>
+      <w:r>
+        <w:rPr>
+          <w:lang w:val="en-US"/>
+        </w:rPr>
+        <w:t xml:space="preserve"> and so forth).  </w:t>
+      </w:r>
+      <w:r>
+        <w:rPr>
+          <w:lang w:val="en-US"/>
+        </w:rPr>
+        <w:t>The guide</w:t>
+      </w:r>
+      <w:r>
+        <w:rPr>
+          <w:lang w:val="en-US"/>
+        </w:rPr>
+        <w:t xml:space="preserve">’s </w:t>
+      </w:r>
+      <w:r>
+        <w:rPr>
+          <w:lang w:val="en-US"/>
+        </w:rPr>
+        <w:t xml:space="preserve">scope may expand overtime based on community feedback. </w:t>
+      </w:r>
+    </w:p>
+    <w:p>
+      <w:pPr>
+        <w:jc w:val="both"/>
+        <w:rPr>
+          <w:rFonts w:eastAsia="Times New Roman"/>
+          <w:lang w:val="en-US"/>
+        </w:rPr>
+      </w:pPr>
+      <w:r>
+        <w:rPr>
+          <w:lang w:val="en-US"/>
+        </w:rPr>
+        <w:t>C</w:t>
+      </w:r>
+      <w:r>
+        <w:rPr>
+          <w:lang w:val="en-US"/>
+        </w:rPr>
+        <w:t xml:space="preserve">onformance </w:t>
+      </w:r>
+      <w:r>
+        <w:rPr>
+          <w:lang w:val="en-US"/>
+        </w:rPr>
+        <w:t xml:space="preserve">with this reference guide </w:t>
+      </w:r>
+      <w:r>
+        <w:rPr>
+          <w:lang w:val="en-US"/>
+        </w:rPr>
+        <w:t>provides assurance that a</w:t>
+      </w:r>
+      <w:r>
+        <w:rPr>
+          <w:lang w:val="en-US"/>
+        </w:rPr>
+        <w:t>n organization</w:t>
+      </w:r>
+      <w:r>
+        <w:rPr>
+          <w:lang w:val="en-US"/>
+        </w:rPr>
+        <w:t xml:space="preserve"> has a </w:t>
+      </w:r>
+      <w:r>
+        <w:rPr>
+          <w:lang w:val="en-US"/>
+        </w:rPr>
+        <w:t>Program</w:t>
       </w:r>
       <w:r>
         <w:rPr>
@@ -2213,7 +2450,7 @@
         <w:rPr>
           <w:lang w:val="en-US"/>
         </w:rPr>
-        <w:t>every</w:t>
+        <w:t>in place that</w:t>
       </w:r>
       <w:r>
         <w:rPr>
@@ -2225,13 +2462,141 @@
         <w:rPr>
           <w:lang w:val="en-US"/>
         </w:rPr>
+        <w:t>take</w:t>
+      </w:r>
+      <w:r>
+        <w:rPr>
+          <w:lang w:val="en-US"/>
+        </w:rPr>
+        <w:t>s</w:t>
+      </w:r>
+      <w:r>
+        <w:rPr>
+          <w:lang w:val="en-US"/>
+        </w:rPr>
+        <w:t xml:space="preserve"> the expected steps </w:t>
+      </w:r>
+      <w:r>
+        <w:rPr>
+          <w:lang w:val="en-US"/>
+        </w:rPr>
+        <w:t>necessary</w:t>
+      </w:r>
+      <w:r>
+        <w:rPr>
+          <w:lang w:val="en-US"/>
+        </w:rPr>
+        <w:t xml:space="preserve"> </w:t>
+      </w:r>
+      <w:r>
+        <w:rPr>
+          <w:lang w:val="en-US"/>
+        </w:rPr>
+        <w:t xml:space="preserve">to establish a </w:t>
+      </w:r>
+      <w:r>
+        <w:rPr>
+          <w:lang w:val="en-US"/>
+        </w:rPr>
+        <w:t>trusted level</w:t>
+      </w:r>
+      <w:r>
+        <w:rPr>
+          <w:lang w:val="en-US"/>
+        </w:rPr>
+        <w:t xml:space="preserve"> of </w:t>
+      </w:r>
+      <w:r>
+        <w:rPr>
+          <w:lang w:val="en-US"/>
+        </w:rPr>
         <w:t>Security Assurance</w:t>
       </w:r>
       <w:r>
         <w:rPr>
           <w:lang w:val="en-US"/>
         </w:rPr>
-        <w:t xml:space="preserve"> program</w:t>
+        <w:t xml:space="preserve"> with respect to the </w:t>
+      </w:r>
+      <w:r>
+        <w:rPr>
+          <w:lang w:val="en-US"/>
+        </w:rPr>
+        <w:t>Open Source</w:t>
+      </w:r>
+      <w:r>
+        <w:rPr>
+          <w:lang w:val="en-US"/>
+        </w:rPr>
+        <w:t xml:space="preserve"> used</w:t>
+      </w:r>
+      <w:r>
+        <w:rPr>
+          <w:lang w:val="en-US"/>
+        </w:rPr>
+        <w:t xml:space="preserve">. </w:t>
+      </w:r>
+      <w:r>
+        <w:rPr>
+          <w:lang w:val="en-US"/>
+        </w:rPr>
+        <w:t>Th</w:t>
+      </w:r>
+      <w:r>
+        <w:rPr>
+          <w:lang w:val="en-US"/>
+        </w:rPr>
+        <w:t>is document</w:t>
+      </w:r>
+      <w:r>
+        <w:rPr>
+          <w:lang w:val="en-US"/>
+        </w:rPr>
+        <w:t xml:space="preserve"> focuses on the “what” and “why” aspects of a </w:t>
+      </w:r>
+      <w:r>
+        <w:rPr>
+          <w:lang w:val="en-US"/>
+        </w:rPr>
+        <w:t>Program</w:t>
+      </w:r>
+      <w:r>
+        <w:rPr>
+          <w:lang w:val="en-US"/>
+        </w:rPr>
+        <w:t xml:space="preserve"> rather than the “how” and “when”. This ensures flexibility for different organizations of different sizes in different </w:t>
+      </w:r>
+      <w:r>
+        <w:rPr>
+          <w:lang w:val="en-US"/>
+        </w:rPr>
+        <w:t>industries</w:t>
+      </w:r>
+      <w:r>
+        <w:rPr>
+          <w:lang w:val="en-US"/>
+        </w:rPr>
+        <w:t xml:space="preserve"> to choose specific policy and process content that fits their size, </w:t>
+      </w:r>
+      <w:proofErr w:type="gramStart"/>
+      <w:r>
+        <w:rPr>
+          <w:lang w:val="en-US"/>
+        </w:rPr>
+        <w:t>goals</w:t>
+      </w:r>
+      <w:proofErr w:type="gramEnd"/>
+      <w:r>
+        <w:rPr>
+          <w:lang w:val="en-US"/>
+        </w:rPr>
+        <w:t xml:space="preserve"> and </w:t>
+      </w:r>
+      <w:r>
+        <w:rPr>
+          <w:lang w:val="en-US"/>
+        </w:rPr>
+        <w:t>Program</w:t>
       </w:r>
       <w:r>
         <w:rPr>
@@ -2243,145 +2608,44 @@
         <w:rPr>
           <w:lang w:val="en-US"/>
         </w:rPr>
-        <w:t>should</w:t>
-      </w:r>
-      <w:r>
-        <w:rPr>
-          <w:lang w:val="en-US"/>
-        </w:rPr>
-        <w:t xml:space="preserve"> satisfy</w:t>
-      </w:r>
-      <w:r>
-        <w:rPr>
-          <w:lang w:val="en-US"/>
-        </w:rPr>
-        <w:t xml:space="preserve"> with respect to </w:t>
-      </w:r>
-      <w:r>
-        <w:rPr>
-          <w:lang w:val="en-US"/>
-        </w:rPr>
-        <w:t>the use</w:t>
-      </w:r>
-      <w:r>
-        <w:rPr>
-          <w:lang w:val="en-US"/>
-        </w:rPr>
-        <w:t xml:space="preserve"> of </w:t>
-      </w:r>
-      <w:proofErr w:type="gramStart"/>
-      <w:r>
-        <w:rPr>
-          <w:lang w:val="en-US"/>
-        </w:rPr>
-        <w:t>Open Source</w:t>
-      </w:r>
-      <w:proofErr w:type="gramEnd"/>
-      <w:r>
-        <w:rPr>
-          <w:lang w:val="en-US"/>
-        </w:rPr>
-        <w:t xml:space="preserve"> software. </w:t>
-      </w:r>
-      <w:r>
-        <w:rPr>
-          <w:lang w:val="en-US"/>
-        </w:rPr>
-        <w:t xml:space="preserve">Initially the </w:t>
-      </w:r>
-      <w:r>
-        <w:rPr>
-          <w:lang w:val="en-US"/>
-        </w:rPr>
-        <w:t>scope</w:t>
-      </w:r>
-      <w:r>
-        <w:rPr>
-          <w:lang w:val="en-US"/>
-        </w:rPr>
-        <w:t xml:space="preserve"> is limited to ensuring that an organization vets </w:t>
-      </w:r>
-      <w:proofErr w:type="gramStart"/>
-      <w:r>
-        <w:rPr>
-          <w:lang w:val="en-US"/>
-        </w:rPr>
-        <w:t xml:space="preserve">the  </w:t>
-      </w:r>
-      <w:r>
-        <w:rPr>
-          <w:lang w:val="en-US"/>
-        </w:rPr>
-        <w:t>Open</w:t>
-      </w:r>
-      <w:proofErr w:type="gramEnd"/>
-      <w:r>
-        <w:rPr>
-          <w:lang w:val="en-US"/>
-        </w:rPr>
-        <w:t xml:space="preserve"> Source</w:t>
-      </w:r>
-      <w:r>
-        <w:rPr>
-          <w:lang w:val="en-US"/>
-        </w:rPr>
-        <w:t xml:space="preserve"> used with regard to </w:t>
-      </w:r>
-      <w:r>
-        <w:rPr>
-          <w:lang w:val="en-US"/>
-        </w:rPr>
-        <w:t>known</w:t>
-      </w:r>
-      <w:r>
-        <w:rPr>
-          <w:lang w:val="en-US"/>
-        </w:rPr>
-        <w:t xml:space="preserve"> publicly available security vulnerability issues (e.g., CVEs, </w:t>
-      </w:r>
-      <w:proofErr w:type="spellStart"/>
-      <w:r>
-        <w:rPr>
-          <w:lang w:val="en-US"/>
-        </w:rPr>
-        <w:t>github</w:t>
-      </w:r>
-      <w:proofErr w:type="spellEnd"/>
-      <w:r>
-        <w:rPr>
-          <w:lang w:val="en-US"/>
-        </w:rPr>
-        <w:t xml:space="preserve"> dependency alerts, package manager </w:t>
-      </w:r>
-      <w:r>
-        <w:rPr>
-          <w:lang w:val="en-US"/>
-        </w:rPr>
-        <w:t>alerts</w:t>
-      </w:r>
-      <w:r>
-        <w:rPr>
-          <w:lang w:val="en-US"/>
-        </w:rPr>
-        <w:t xml:space="preserve"> and so forth).  </w:t>
-      </w:r>
-      <w:r>
-        <w:rPr>
-          <w:lang w:val="en-US"/>
-        </w:rPr>
-        <w:t>The guide</w:t>
-      </w:r>
-      <w:r>
-        <w:rPr>
-          <w:lang w:val="en-US"/>
-        </w:rPr>
-        <w:t xml:space="preserve">’s </w:t>
-      </w:r>
-      <w:r>
-        <w:rPr>
-          <w:lang w:val="en-US"/>
-        </w:rPr>
-        <w:t xml:space="preserve">scope may be expanded overtime based on community feedback. </w:t>
+        <w:t>scope. For instance, a</w:t>
+      </w:r>
+      <w:r>
+        <w:rPr>
+          <w:lang w:val="en-US"/>
+        </w:rPr>
+        <w:t xml:space="preserve"> </w:t>
+      </w:r>
+      <w:r>
+        <w:rPr>
+          <w:lang w:val="en-US"/>
+        </w:rPr>
+        <w:t>c</w:t>
+      </w:r>
+      <w:r>
+        <w:rPr>
+          <w:lang w:val="en-US"/>
+        </w:rPr>
+        <w:t xml:space="preserve">onformant </w:t>
+      </w:r>
+      <w:r>
+        <w:rPr>
+          <w:lang w:val="en-US"/>
+        </w:rPr>
+        <w:t>Program</w:t>
+      </w:r>
+      <w:r>
+        <w:rPr>
+          <w:lang w:val="en-US"/>
+        </w:rPr>
+        <w:t xml:space="preserve"> may address a single product line or the entire organization</w:t>
+      </w:r>
+      <w:r>
+        <w:rPr>
+          <w:rFonts w:eastAsia="Times New Roman"/>
+          <w:lang w:val="en-US"/>
+        </w:rPr>
+        <w:t>.</w:t>
       </w:r>
     </w:p>
     <w:p>
@@ -2394,406 +2658,148 @@
       </w:pPr>
       <w:r>
         <w:rPr>
-          <w:lang w:val="en-US"/>
-        </w:rPr>
-        <w:t>C</w:t>
-      </w:r>
-      <w:r>
-        <w:rPr>
-          <w:lang w:val="en-US"/>
-        </w:rPr>
-        <w:t xml:space="preserve">onformance </w:t>
-      </w:r>
-      <w:r>
-        <w:rPr>
-          <w:lang w:val="en-US"/>
-        </w:rPr>
-        <w:t xml:space="preserve">with this reference guide </w:t>
-      </w:r>
-      <w:r>
-        <w:rPr>
-          <w:lang w:val="en-US"/>
-        </w:rPr>
-        <w:t>provides assurance that a</w:t>
-      </w:r>
-      <w:r>
-        <w:rPr>
-          <w:lang w:val="en-US"/>
-        </w:rPr>
-        <w:t>n organization</w:t>
-      </w:r>
-      <w:r>
-        <w:rPr>
-          <w:lang w:val="en-US"/>
-        </w:rPr>
-        <w:t xml:space="preserve"> has a </w:t>
-      </w:r>
-      <w:r>
-        <w:rPr>
-          <w:lang w:val="en-US"/>
-        </w:rPr>
-        <w:t>Program</w:t>
-      </w:r>
-      <w:r>
-        <w:rPr>
-          <w:lang w:val="en-US"/>
-        </w:rPr>
-        <w:t xml:space="preserve"> </w:t>
-      </w:r>
-      <w:r>
-        <w:rPr>
-          <w:lang w:val="en-US"/>
-        </w:rPr>
-        <w:t>in place that</w:t>
-      </w:r>
-      <w:r>
-        <w:rPr>
-          <w:lang w:val="en-US"/>
-        </w:rPr>
-        <w:t xml:space="preserve"> </w:t>
-      </w:r>
-      <w:r>
-        <w:rPr>
-          <w:lang w:val="en-US"/>
-        </w:rPr>
-        <w:t>take</w:t>
-      </w:r>
-      <w:r>
-        <w:rPr>
-          <w:lang w:val="en-US"/>
-        </w:rPr>
-        <w:t>s</w:t>
-      </w:r>
-      <w:r>
-        <w:rPr>
-          <w:lang w:val="en-US"/>
-        </w:rPr>
-        <w:t xml:space="preserve"> the expected steps </w:t>
-      </w:r>
-      <w:r>
-        <w:rPr>
-          <w:lang w:val="en-US"/>
-        </w:rPr>
-        <w:t>necessary</w:t>
-      </w:r>
-      <w:r>
-        <w:rPr>
-          <w:lang w:val="en-US"/>
-        </w:rPr>
-        <w:t xml:space="preserve"> </w:t>
-      </w:r>
-      <w:r>
-        <w:rPr>
-          <w:lang w:val="en-US"/>
-        </w:rPr>
-        <w:t xml:space="preserve">to establish a </w:t>
-      </w:r>
-      <w:r>
-        <w:rPr>
-          <w:lang w:val="en-US"/>
-        </w:rPr>
-        <w:t>trusted level</w:t>
-      </w:r>
-      <w:r>
-        <w:rPr>
-          <w:lang w:val="en-US"/>
-        </w:rPr>
-        <w:t xml:space="preserve"> of </w:t>
-      </w:r>
-      <w:r>
-        <w:rPr>
-          <w:lang w:val="en-US"/>
-        </w:rPr>
-        <w:t>Security Assurance</w:t>
-      </w:r>
-      <w:r>
-        <w:rPr>
-          <w:lang w:val="en-US"/>
-        </w:rPr>
-        <w:t xml:space="preserve"> with respect to the </w:t>
-      </w:r>
-      <w:r>
-        <w:rPr>
-          <w:lang w:val="en-US"/>
-        </w:rPr>
-        <w:t>Open Source</w:t>
-      </w:r>
-      <w:r>
-        <w:rPr>
-          <w:lang w:val="en-US"/>
-        </w:rPr>
-        <w:t xml:space="preserve"> used</w:t>
-      </w:r>
-      <w:r>
-        <w:rPr>
+          <w:rFonts w:eastAsia="Times New Roman"/>
+          <w:lang w:val="en-US"/>
+        </w:rPr>
+        <w:t xml:space="preserve">This introduction </w:t>
+      </w:r>
+      <w:r>
+        <w:rPr>
+          <w:rFonts w:eastAsia="Times New Roman"/>
+          <w:lang w:val="en-US"/>
+        </w:rPr>
+        <w:t>describes the guide’s purpose</w:t>
+      </w:r>
+      <w:r>
+        <w:rPr>
+          <w:rFonts w:eastAsia="Times New Roman"/>
           <w:lang w:val="en-US"/>
         </w:rPr>
         <w:t xml:space="preserve">. </w:t>
       </w:r>
       <w:r>
         <w:rPr>
-          <w:lang w:val="en-US"/>
-        </w:rPr>
-        <w:t>Th</w:t>
-      </w:r>
-      <w:r>
-        <w:rPr>
+          <w:rFonts w:eastAsia="Times New Roman"/>
+          <w:lang w:val="en-US"/>
+        </w:rPr>
+        <w:t>Section</w:t>
+      </w:r>
+      <w:r>
+        <w:rPr>
+          <w:rFonts w:eastAsia="Times New Roman"/>
+          <w:lang w:val="en-US"/>
+        </w:rPr>
+        <w:t> </w:t>
+      </w:r>
+      <w:r>
+        <w:rPr>
+          <w:rFonts w:eastAsia="Times New Roman"/>
+          <w:lang w:val="en-US"/>
+        </w:rPr>
+        <w:fldChar w:fldCharType="begin"/>
+      </w:r>
+      <w:r>
+        <w:rPr>
+          <w:rFonts w:eastAsia="Times New Roman"/>
+          <w:lang w:val="en-US"/>
+        </w:rPr>
+        <w:instrText xml:space="preserve"> REF _Ref11912974 \r \h </w:instrText>
+      </w:r>
+      <w:r>
+        <w:rPr>
+          <w:rFonts w:eastAsia="Times New Roman"/>
+          <w:lang w:val="en-US"/>
+        </w:rPr>
+        <w:instrText xml:space="preserve"> \* MERGEFORMAT </w:instrText>
+      </w:r>
+      <w:r>
+        <w:rPr>
+          <w:rFonts w:eastAsia="Times New Roman"/>
+          <w:lang w:val="en-US"/>
+        </w:rPr>
+      </w:r>
+      <w:r>
+        <w:rPr>
+          <w:rFonts w:eastAsia="Times New Roman"/>
+          <w:lang w:val="en-US"/>
+        </w:rPr>
+        <w:fldChar w:fldCharType="separate"/>
+      </w:r>
+      <w:r>
+        <w:rPr>
+          <w:rFonts w:eastAsia="Times New Roman"/>
+          <w:lang w:val="en-US"/>
+        </w:rPr>
+        <w:t>2</w:t>
+      </w:r>
+      <w:r>
+        <w:rPr>
+          <w:rFonts w:eastAsia="Times New Roman"/>
+          <w:lang w:val="en-US"/>
+        </w:rPr>
+        <w:fldChar w:fldCharType="end"/>
+      </w:r>
+      <w:r>
+        <w:rPr>
+          <w:rFonts w:eastAsia="Times New Roman"/>
+          <w:lang w:val="en-US"/>
+        </w:rPr>
+        <w:t xml:space="preserve"> defines key terms used throughout th</w:t>
+      </w:r>
+      <w:r>
+        <w:rPr>
+          <w:rFonts w:eastAsia="Times New Roman"/>
           <w:lang w:val="en-US"/>
         </w:rPr>
         <w:t>is document</w:t>
       </w:r>
       <w:r>
         <w:rPr>
-          <w:lang w:val="en-US"/>
-        </w:rPr>
-        <w:t xml:space="preserve"> focuses on the “what” and “why” aspects of a </w:t>
-      </w:r>
-      <w:r>
-        <w:rPr>
-          <w:lang w:val="en-US"/>
-        </w:rPr>
-        <w:t>Program</w:t>
-      </w:r>
-      <w:r>
-        <w:rPr>
-          <w:lang w:val="en-US"/>
-        </w:rPr>
-        <w:t xml:space="preserve"> rather than the “how” and “when”. This ensures flexibility for different organizations of different sizes in different </w:t>
-      </w:r>
-      <w:r>
-        <w:rPr>
-          <w:lang w:val="en-US"/>
-        </w:rPr>
-        <w:t>industries</w:t>
-      </w:r>
-      <w:r>
-        <w:rPr>
-          <w:lang w:val="en-US"/>
-        </w:rPr>
-        <w:t xml:space="preserve"> to choose specific policy and process content that fits their size, </w:t>
-      </w:r>
-      <w:proofErr w:type="gramStart"/>
-      <w:r>
-        <w:rPr>
-          <w:lang w:val="en-US"/>
-        </w:rPr>
-        <w:t>goals</w:t>
-      </w:r>
-      <w:proofErr w:type="gramEnd"/>
-      <w:r>
-        <w:rPr>
-          <w:lang w:val="en-US"/>
-        </w:rPr>
-        <w:t xml:space="preserve"> and </w:t>
-      </w:r>
-      <w:r>
-        <w:rPr>
-          <w:lang w:val="en-US"/>
-        </w:rPr>
-        <w:t>Program</w:t>
-      </w:r>
-      <w:r>
-        <w:rPr>
-          <w:lang w:val="en-US"/>
-        </w:rPr>
-        <w:t xml:space="preserve"> </w:t>
-      </w:r>
-      <w:r>
-        <w:rPr>
-          <w:lang w:val="en-US"/>
-        </w:rPr>
-        <w:t>scope. For instance, a</w:t>
-      </w:r>
-      <w:r>
-        <w:rPr>
-          <w:lang w:val="en-US"/>
-        </w:rPr>
-        <w:t xml:space="preserve"> </w:t>
-      </w:r>
-      <w:r>
-        <w:rPr>
-          <w:lang w:val="en-US"/>
-        </w:rPr>
-        <w:t>c</w:t>
-      </w:r>
-      <w:r>
-        <w:rPr>
-          <w:lang w:val="en-US"/>
-        </w:rPr>
-        <w:t xml:space="preserve">onformant </w:t>
-      </w:r>
-      <w:r>
-        <w:rPr>
-          <w:lang w:val="en-US"/>
-        </w:rPr>
-        <w:t>Program</w:t>
-      </w:r>
-      <w:r>
-        <w:rPr>
-          <w:lang w:val="en-US"/>
-        </w:rPr>
-        <w:t xml:space="preserve"> may address a single product line or the entire organization</w:t>
-      </w:r>
-      <w:r>
-        <w:rPr>
           <w:rFonts w:eastAsia="Times New Roman"/>
           <w:lang w:val="en-US"/>
         </w:rPr>
-        <w:t>.</w:t>
-      </w:r>
-    </w:p>
-    <w:p>
-      <w:pPr>
-        <w:jc w:val="both"/>
+        <w:t xml:space="preserve">. </w:t>
+      </w:r>
+      <w:r>
         <w:rPr>
           <w:rFonts w:eastAsia="Times New Roman"/>
           <w:lang w:val="en-US"/>
         </w:rPr>
-      </w:pPr>
+        <w:t>Section</w:t>
+      </w:r>
       <w:r>
         <w:rPr>
           <w:rFonts w:eastAsia="Times New Roman"/>
           <w:lang w:val="en-US"/>
         </w:rPr>
-        <w:t xml:space="preserve">This introduction </w:t>
+        <w:t> </w:t>
       </w:r>
       <w:r>
         <w:rPr>
           <w:rFonts w:eastAsia="Times New Roman"/>
           <w:lang w:val="en-US"/>
         </w:rPr>
-        <w:t>describes the guide’s purpose</w:t>
+        <w:fldChar w:fldCharType="begin"/>
       </w:r>
       <w:r>
         <w:rPr>
           <w:rFonts w:eastAsia="Times New Roman"/>
           <w:lang w:val="en-US"/>
         </w:rPr>
-        <w:t xml:space="preserve">. </w:t>
+        <w:instrText xml:space="preserve"> REF _Ref11920810 \r \h </w:instrText>
       </w:r>
       <w:r>
         <w:rPr>
           <w:rFonts w:eastAsia="Times New Roman"/>
           <w:lang w:val="en-US"/>
         </w:rPr>
-        <w:t>Section</w:t>
+        <w:instrText xml:space="preserve"> \* MERGEFORMAT </w:instrText>
       </w:r>
       <w:r>
         <w:rPr>
           <w:rFonts w:eastAsia="Times New Roman"/>
           <w:lang w:val="en-US"/>
         </w:rPr>
-        <w:t> </w:t>
-      </w:r>
-      <w:r>
-        <w:rPr>
-          <w:rFonts w:eastAsia="Times New Roman"/>
-          <w:lang w:val="en-US"/>
-        </w:rPr>
-        <w:fldChar w:fldCharType="begin"/>
-      </w:r>
-      <w:r>
-        <w:rPr>
-          <w:rFonts w:eastAsia="Times New Roman"/>
-          <w:lang w:val="en-US"/>
-        </w:rPr>
-        <w:instrText xml:space="preserve"> REF _Ref11912974 \r \h </w:instrText>
-      </w:r>
-      <w:r>
-        <w:rPr>
-          <w:rFonts w:eastAsia="Times New Roman"/>
-          <w:lang w:val="en-US"/>
-        </w:rPr>
-      </w:r>
-      <w:r>
-        <w:rPr>
-          <w:rFonts w:eastAsia="Times New Roman"/>
-          <w:lang w:val="en-US"/>
-        </w:rPr>
-        <w:instrText xml:space="preserve"> \* MERGEFORMAT </w:instrText>
-      </w:r>
-      <w:r>
-        <w:rPr>
-          <w:rFonts w:eastAsia="Times New Roman"/>
-          <w:lang w:val="en-US"/>
-        </w:rPr>
-        <w:fldChar w:fldCharType="separate"/>
-      </w:r>
-      <w:r>
-        <w:rPr>
-          <w:rFonts w:eastAsia="Times New Roman"/>
-          <w:lang w:val="en-US"/>
-        </w:rPr>
-        <w:t>2</w:t>
-      </w:r>
-      <w:r>
-        <w:rPr>
-          <w:rFonts w:eastAsia="Times New Roman"/>
-          <w:lang w:val="en-US"/>
-        </w:rPr>
-        <w:fldChar w:fldCharType="end"/>
-      </w:r>
-      <w:r>
-        <w:rPr>
-          <w:rFonts w:eastAsia="Times New Roman"/>
-          <w:lang w:val="en-US"/>
-        </w:rPr>
-        <w:t xml:space="preserve"> defines key terms used throughout th</w:t>
-      </w:r>
-      <w:r>
-        <w:rPr>
-          <w:rFonts w:eastAsia="Times New Roman"/>
-          <w:lang w:val="en-US"/>
-        </w:rPr>
-        <w:t>is document</w:t>
-      </w:r>
-      <w:r>
-        <w:rPr>
-          <w:rFonts w:eastAsia="Times New Roman"/>
-          <w:lang w:val="en-US"/>
-        </w:rPr>
-        <w:t xml:space="preserve">. </w:t>
-      </w:r>
-      <w:r>
-        <w:rPr>
-          <w:rFonts w:eastAsia="Times New Roman"/>
-          <w:lang w:val="en-US"/>
-        </w:rPr>
-        <w:t>Section</w:t>
-      </w:r>
-      <w:r>
-        <w:rPr>
-          <w:rFonts w:eastAsia="Times New Roman"/>
-          <w:lang w:val="en-US"/>
-        </w:rPr>
-        <w:t> </w:t>
-      </w:r>
-      <w:r>
-        <w:rPr>
-          <w:rFonts w:eastAsia="Times New Roman"/>
-          <w:lang w:val="en-US"/>
-        </w:rPr>
-        <w:fldChar w:fldCharType="begin"/>
-      </w:r>
-      <w:r>
-        <w:rPr>
-          <w:rFonts w:eastAsia="Times New Roman"/>
-          <w:lang w:val="en-US"/>
-        </w:rPr>
-        <w:instrText xml:space="preserve"> REF _Ref11920810 \r \h </w:instrText>
-      </w:r>
-      <w:r>
-        <w:rPr>
-          <w:rFonts w:eastAsia="Times New Roman"/>
-          <w:lang w:val="en-US"/>
-        </w:rPr>
-      </w:r>
-      <w:r>
-        <w:rPr>
-          <w:rFonts w:eastAsia="Times New Roman"/>
-          <w:lang w:val="en-US"/>
-        </w:rPr>
-        <w:instrText xml:space="preserve"> \* MERGEFORMAT </w:instrText>
       </w:r>
       <w:r>
         <w:rPr>
@@ -4361,33 +4367,33 @@
           <w:lang w:val="en-US"/>
         </w:rPr>
       </w:pPr>
-      <w:bookmarkStart w:id="26" w:name="_Toc5785628"/>
-      <w:bookmarkStart w:id="27" w:name="_Ref11920810"/>
-      <w:bookmarkStart w:id="28" w:name="_Toc79496718"/>
+      <w:bookmarkStart w:id="26" w:name="_Toc79496718"/>
+      <w:bookmarkStart w:id="27" w:name="_Toc5785628"/>
+      <w:bookmarkStart w:id="28" w:name="_Ref11920810"/>
       <w:r>
         <w:rPr>
           <w:lang w:val="en-US"/>
         </w:rPr>
         <w:t>Requirements</w:t>
       </w:r>
+      <w:bookmarkEnd w:id="26"/>
+    </w:p>
+    <w:p>
+      <w:pPr>
+        <w:pStyle w:val="Heading2"/>
+        <w:rPr>
+          <w:lang w:val="en-US"/>
+        </w:rPr>
+      </w:pPr>
+      <w:bookmarkStart w:id="29" w:name="_Toc79496719"/>
+      <w:r>
+        <w:rPr>
+          <w:lang w:val="en-US"/>
+        </w:rPr>
+        <w:t xml:space="preserve">Program </w:t>
+      </w:r>
+      <w:bookmarkEnd w:id="27"/>
       <w:bookmarkEnd w:id="28"/>
-    </w:p>
-    <w:p>
-      <w:pPr>
-        <w:pStyle w:val="Heading2"/>
-        <w:rPr>
-          <w:lang w:val="en-US"/>
-        </w:rPr>
-      </w:pPr>
-      <w:bookmarkStart w:id="29" w:name="_Toc79496719"/>
-      <w:r>
-        <w:rPr>
-          <w:lang w:val="en-US"/>
-        </w:rPr>
-        <w:t xml:space="preserve">Program </w:t>
-      </w:r>
-      <w:bookmarkEnd w:id="26"/>
-      <w:bookmarkEnd w:id="27"/>
       <w:r>
         <w:rPr>
           <w:lang w:val="en-US"/>
@@ -6204,13 +6210,7 @@
         <w:rPr>
           <w:rFonts w:ascii="Cambria" w:hAnsi="Cambria"/>
         </w:rPr>
-        <w:t xml:space="preserve">for newly published </w:t>
-      </w:r>
-      <w:r>
-        <w:rPr>
-          <w:rFonts w:ascii="Cambria" w:hAnsi="Cambria"/>
-        </w:rPr>
-        <w:t xml:space="preserve">Known Vulnerabilities </w:t>
+        <w:t xml:space="preserve">for newly published Known Vulnerabilities </w:t>
       </w:r>
       <w:r>
         <w:rPr>
@@ -13655,6 +13655,7 @@
   <w:style w:type="character" w:default="1" w:styleId="DefaultParagraphFont">
     <w:name w:val="Default Paragraph Font"/>
     <w:uiPriority w:val="1"/>
+    <w:semiHidden/>
     <w:unhideWhenUsed/>
   </w:style>
   <w:style w:type="table" w:default="1" w:styleId="TableNormal">

</xml_diff>